<commit_message>
Technisch ontwerp update c#
</commit_message>
<xml_diff>
--- a/Documentatie Fifa/Fase 3/technischontwerp.docx
+++ b/Documentatie Fifa/Fase 3/technischontwerp.docx
@@ -1,6 +1,6 @@
 
 <file path=word/document.xml><?xml version="1.0" encoding="utf-8"?>
-<w:document xmlns:wpc="http://schemas.microsoft.com/office/word/2010/wordprocessingCanvas" xmlns:mc="http://schemas.openxmlformats.org/markup-compatibility/2006" xmlns:o="urn:schemas-microsoft-com:office:office" xmlns:r="http://schemas.openxmlformats.org/officeDocument/2006/relationships" xmlns:m="http://schemas.openxmlformats.org/officeDocument/2006/math" xmlns:v="urn:schemas-microsoft-com:vml" xmlns:wp14="http://schemas.microsoft.com/office/word/2010/wordprocessingDrawing" xmlns:wp="http://schemas.openxmlformats.org/drawingml/2006/wordprocessingDrawing" xmlns:w10="urn:schemas-microsoft-com:office:word" xmlns:w="http://schemas.openxmlformats.org/wordprocessingml/2006/main" xmlns:w14="http://schemas.microsoft.com/office/word/2010/wordml" xmlns:w15="http://schemas.microsoft.com/office/word/2012/wordml" xmlns:wpg="http://schemas.microsoft.com/office/word/2010/wordprocessingGroup" xmlns:wpi="http://schemas.microsoft.com/office/word/2010/wordprocessingInk" xmlns:wne="http://schemas.microsoft.com/office/word/2006/wordml" xmlns:wps="http://schemas.microsoft.com/office/word/2010/wordprocessingShape" mc:Ignorable="w14 w15 wp14">
+<w:document xmlns:wpc="http://schemas.microsoft.com/office/word/2010/wordprocessingCanvas" xmlns:cx="http://schemas.microsoft.com/office/drawing/2014/chartex" xmlns:cx1="http://schemas.microsoft.com/office/drawing/2015/9/8/chartex" xmlns:cx2="http://schemas.microsoft.com/office/drawing/2015/10/21/chartex" xmlns:cx3="http://schemas.microsoft.com/office/drawing/2016/5/9/chartex" xmlns:cx4="http://schemas.microsoft.com/office/drawing/2016/5/10/chartex" xmlns:cx5="http://schemas.microsoft.com/office/drawing/2016/5/11/chartex" xmlns:cx6="http://schemas.microsoft.com/office/drawing/2016/5/12/chartex" xmlns:cx7="http://schemas.microsoft.com/office/drawing/2016/5/13/chartex" xmlns:cx8="http://schemas.microsoft.com/office/drawing/2016/5/14/chartex" xmlns:mc="http://schemas.openxmlformats.org/markup-compatibility/2006" xmlns:o="urn:schemas-microsoft-com:office:office" xmlns:r="http://schemas.openxmlformats.org/officeDocument/2006/relationships" xmlns:m="http://schemas.openxmlformats.org/officeDocument/2006/math" xmlns:v="urn:schemas-microsoft-com:vml" xmlns:wp14="http://schemas.microsoft.com/office/word/2010/wordprocessingDrawing" xmlns:wp="http://schemas.openxmlformats.org/drawingml/2006/wordprocessingDrawing" xmlns:w10="urn:schemas-microsoft-com:office:word" xmlns:w="http://schemas.openxmlformats.org/wordprocessingml/2006/main" xmlns:w14="http://schemas.microsoft.com/office/word/2010/wordml" xmlns:w15="http://schemas.microsoft.com/office/word/2012/wordml" xmlns:w16se="http://schemas.microsoft.com/office/word/2015/wordml/symex" xmlns:wpg="http://schemas.microsoft.com/office/word/2010/wordprocessingGroup" xmlns:wpi="http://schemas.microsoft.com/office/word/2010/wordprocessingInk" xmlns:wne="http://schemas.microsoft.com/office/word/2006/wordml" xmlns:wps="http://schemas.microsoft.com/office/word/2010/wordprocessingShape" mc:Ignorable="w14 w15 w16se wp14">
   <w:body>
     <w:sdt>
       <w:sdtPr>
@@ -25,7 +25,7 @@
             <w:rPr>
               <w:rFonts w:ascii="Times New Roman" w:hAnsi="Times New Roman" w:cs="Times New Roman"/>
               <w:noProof/>
-              <w:lang w:val="en-US"/>
+              <w:lang w:eastAsia="nl-NL"/>
             </w:rPr>
             <mc:AlternateContent>
               <mc:Choice Requires="wpg">
@@ -275,7 +275,7 @@
                   </wp:anchor>
                 </w:drawing>
               </mc:Choice>
-              <mc:Fallback xmlns:cx="http://schemas.microsoft.com/office/drawing/2014/chartex" xmlns:cx1="http://schemas.microsoft.com/office/drawing/2015/9/8/chartex" xmlns:cx2="http://schemas.microsoft.com/office/drawing/2015/10/21/chartex" xmlns:cx3="http://schemas.microsoft.com/office/drawing/2016/5/9/chartex" xmlns:cx4="http://schemas.microsoft.com/office/drawing/2016/5/10/chartex" xmlns:cx5="http://schemas.microsoft.com/office/drawing/2016/5/11/chartex" xmlns:cx6="http://schemas.microsoft.com/office/drawing/2016/5/12/chartex" xmlns:cx7="http://schemas.microsoft.com/office/drawing/2016/5/13/chartex" xmlns:cx8="http://schemas.microsoft.com/office/drawing/2016/5/14/chartex" xmlns:w16se="http://schemas.microsoft.com/office/word/2015/wordml/symex">
+              <mc:Fallback>
                 <w:pict>
                   <v:group w14:anchorId="6A8B7CDC" id="Groep 149" o:spid="_x0000_s1026" style="position:absolute;margin-left:0;margin-top:0;width:8in;height:95.7pt;z-index:251662336;mso-width-percent:941;mso-height-percent:121;mso-top-percent:23;mso-position-horizontal:center;mso-position-horizontal-relative:page;mso-position-vertical-relative:page;mso-width-percent:941;mso-height-percent:121;mso-top-percent:23" coordorigin="" coordsize="73152,12161" o:gfxdata="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">
                     <v:shape id="Rechthoek 51" o:spid="_x0000_s1027" style="position:absolute;width:73152;height:11303;visibility:visible;mso-wrap-style:square;v-text-anchor:middle" coordsize="7312660,1129665" o:gfxdata="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" path="m,l7312660,r,1129665l3619500,733425,,1091565,,xe" fillcolor="#5b9bd5 [3204]" stroked="f" strokeweight="1pt">
@@ -295,7 +295,7 @@
             <w:rPr>
               <w:rFonts w:ascii="Times New Roman" w:hAnsi="Times New Roman" w:cs="Times New Roman"/>
               <w:noProof/>
-              <w:lang w:val="en-US"/>
+              <w:lang w:eastAsia="nl-NL"/>
             </w:rPr>
             <mc:AlternateContent>
               <mc:Choice Requires="wps">
@@ -419,7 +419,7 @@
             <w:rPr>
               <w:rFonts w:ascii="Times New Roman" w:hAnsi="Times New Roman" w:cs="Times New Roman"/>
               <w:noProof/>
-              <w:lang w:val="en-US"/>
+              <w:lang w:eastAsia="nl-NL"/>
             </w:rPr>
             <mc:AlternateContent>
               <mc:Choice Requires="wps">
@@ -637,7 +637,7 @@
             <w:rPr>
               <w:rFonts w:ascii="Times New Roman" w:hAnsi="Times New Roman" w:cs="Times New Roman"/>
               <w:noProof/>
-              <w:lang w:val="en-US"/>
+              <w:lang w:eastAsia="nl-NL"/>
             </w:rPr>
             <mc:AlternateContent>
               <mc:Choice Requires="wps">
@@ -3685,25 +3685,7 @@
         <w:rPr>
           <w:rFonts w:ascii="Times New Roman" w:hAnsi="Times New Roman" w:cs="Times New Roman"/>
         </w:rPr>
-        <w:t xml:space="preserve">De </w:t>
-      </w:r>
-      <w:r>
-        <w:rPr>
-          <w:rFonts w:ascii="Times New Roman" w:hAnsi="Times New Roman" w:cs="Times New Roman"/>
-        </w:rPr>
-        <w:t xml:space="preserve">c# </w:t>
-      </w:r>
-      <w:r>
-        <w:rPr>
-          <w:rFonts w:ascii="Times New Roman" w:hAnsi="Times New Roman" w:cs="Times New Roman"/>
-        </w:rPr>
-        <w:t xml:space="preserve">staat in samenhang met een database. Door de database connectie wordt het mogelijk gemaakt om data op te halen en er ook in te verwerken. Het data verwerken wordt gedaan via </w:t>
-      </w:r>
-      <w:r>
-        <w:rPr>
-          <w:rFonts w:ascii="Times New Roman" w:hAnsi="Times New Roman" w:cs="Times New Roman"/>
-        </w:rPr>
-        <w:t xml:space="preserve">windows </w:t>
+        <w:t xml:space="preserve">De c# staat in samenhang met een database. Door de database connectie wordt het mogelijk gemaakt om data op te halen en er ook in te verwerken. Het data verwerken wordt gedaan via windows </w:t>
       </w:r>
       <w:r>
         <w:rPr>
@@ -3731,7 +3713,56 @@
           <w:rFonts w:ascii="Times New Roman" w:hAnsi="Times New Roman" w:cs="Times New Roman"/>
           <w:lang w:val="nl-NL"/>
         </w:rPr>
-        <w:t xml:space="preserve">Op het moment dat de gebruiker ingelogd is kan de gebruiker een aantal verschillende functionaliteiten uitvoeren deze functionaliteiten zijn ook te vinden in het functioneel ontwerp. </w:t>
+        <w:t xml:space="preserve">Op het moment dat de gebruiker ingelogd is kan de gebruiker een aantal verschillende </w:t>
+      </w:r>
+      <w:r>
+        <w:rPr>
+          <w:rFonts w:ascii="Times New Roman" w:hAnsi="Times New Roman" w:cs="Times New Roman"/>
+          <w:lang w:val="nl-NL"/>
+        </w:rPr>
+        <w:t xml:space="preserve">technische </w:t>
+      </w:r>
+      <w:r>
+        <w:rPr>
+          <w:rFonts w:ascii="Times New Roman" w:hAnsi="Times New Roman" w:cs="Times New Roman"/>
+          <w:lang w:val="nl-NL"/>
+        </w:rPr>
+        <w:t>functionaliteiten uitvoeren</w:t>
+      </w:r>
+      <w:r>
+        <w:rPr>
+          <w:rFonts w:ascii="Times New Roman" w:hAnsi="Times New Roman" w:cs="Times New Roman"/>
+          <w:lang w:val="nl-NL"/>
+        </w:rPr>
+        <w:t>,</w:t>
+      </w:r>
+      <w:r>
+        <w:rPr>
+          <w:rFonts w:ascii="Times New Roman" w:hAnsi="Times New Roman" w:cs="Times New Roman"/>
+          <w:lang w:val="nl-NL"/>
+        </w:rPr>
+        <w:t xml:space="preserve"> deze </w:t>
+      </w:r>
+      <w:r>
+        <w:rPr>
+          <w:rFonts w:ascii="Times New Roman" w:hAnsi="Times New Roman" w:cs="Times New Roman"/>
+          <w:lang w:val="nl-NL"/>
+        </w:rPr>
+        <w:t xml:space="preserve">technische </w:t>
+      </w:r>
+      <w:r>
+        <w:rPr>
+          <w:rFonts w:ascii="Times New Roman" w:hAnsi="Times New Roman" w:cs="Times New Roman"/>
+          <w:lang w:val="nl-NL"/>
+        </w:rPr>
+        <w:t>functionaliteiten zijn ook te vin</w:t>
+      </w:r>
+      <w:r>
+        <w:rPr>
+          <w:rFonts w:ascii="Times New Roman" w:hAnsi="Times New Roman" w:cs="Times New Roman"/>
+          <w:lang w:val="nl-NL"/>
+        </w:rPr>
+        <w:t>den in het functioneel ontwerp.</w:t>
       </w:r>
     </w:p>
     <w:p>
@@ -3855,8 +3886,565 @@
         </w:rPr>
         <w:t>Naast punten krijgen ontvang je ook geld</w:t>
       </w:r>
+    </w:p>
+    <w:p>
+      <w:pPr>
+        <w:pStyle w:val="Kop3"/>
+      </w:pPr>
+      <w:r>
+        <w:t>2.1.1 Wedden op de uitslagen</w:t>
+      </w:r>
+    </w:p>
+    <w:p>
+      <w:pPr>
+        <w:pStyle w:val="Geenafstand"/>
+        <w:rPr>
+          <w:lang w:val="nl-NL"/>
+        </w:rPr>
+      </w:pPr>
+      <w:r>
+        <w:rPr>
+          <w:lang w:val="nl-NL"/>
+        </w:rPr>
+        <w:t xml:space="preserve">Om te kunnen </w:t>
+      </w:r>
+      <w:r>
+        <w:rPr>
+          <w:lang w:val="nl-NL"/>
+        </w:rPr>
+        <w:t>wedden op de uitslagen hebben we de volgende functionaliteiten nodig.</w:t>
+      </w:r>
+    </w:p>
+    <w:p>
+      <w:pPr>
+        <w:pStyle w:val="Geenafstand"/>
+        <w:numPr>
+          <w:ilvl w:val="0"/>
+          <w:numId w:val="3"/>
+        </w:numPr>
+        <w:rPr>
+          <w:lang w:val="nl-NL"/>
+        </w:rPr>
+      </w:pPr>
+      <w:r>
+        <w:rPr>
+          <w:highlight w:val="yellow"/>
+          <w:lang w:val="nl-NL"/>
+        </w:rPr>
+        <w:t>Connectie met een database</w:t>
+      </w:r>
+    </w:p>
+    <w:p>
+      <w:pPr>
+        <w:pStyle w:val="Geenafstand"/>
+        <w:numPr>
+          <w:ilvl w:val="0"/>
+          <w:numId w:val="3"/>
+        </w:numPr>
+        <w:rPr>
+          <w:lang w:val="nl-NL"/>
+        </w:rPr>
+      </w:pPr>
+      <w:r>
+        <w:rPr>
+          <w:lang w:val="nl-NL"/>
+        </w:rPr>
+        <w:t>Windows forms</w:t>
+      </w:r>
+    </w:p>
+    <w:p>
+      <w:pPr>
+        <w:pStyle w:val="Geenafstand"/>
+        <w:numPr>
+          <w:ilvl w:val="0"/>
+          <w:numId w:val="3"/>
+        </w:numPr>
+        <w:rPr>
+          <w:lang w:val="nl-NL"/>
+        </w:rPr>
+      </w:pPr>
+      <w:r>
+        <w:rPr>
+          <w:lang w:val="nl-NL"/>
+        </w:rPr>
+        <w:t>C#</w:t>
+      </w:r>
+    </w:p>
+    <w:p>
+      <w:pPr>
+        <w:pStyle w:val="Geenafstand"/>
+        <w:rPr>
+          <w:lang w:val="nl-NL"/>
+        </w:rPr>
+      </w:pPr>
+    </w:p>
+    <w:p>
+      <w:pPr>
+        <w:pStyle w:val="Geenafstand"/>
+        <w:rPr>
+          <w:lang w:val="nl-NL"/>
+        </w:rPr>
+      </w:pPr>
+      <w:r>
+        <w:rPr>
+          <w:lang w:val="nl-NL"/>
+        </w:rPr>
+        <w:t xml:space="preserve">Door een connectie met </w:t>
+      </w:r>
+      <w:r>
+        <w:rPr>
+          <w:highlight w:val="yellow"/>
+          <w:lang w:val="nl-NL"/>
+        </w:rPr>
+        <w:t xml:space="preserve">een database </w:t>
+      </w:r>
+      <w:r>
+        <w:rPr>
+          <w:lang w:val="nl-NL"/>
+        </w:rPr>
+        <w:t>te maken kunnen we de wedstrijd gegevens ophalen. Als de gebruikers vervolgens een weddenschap plaatst met behulp van een Windows form kunnen we met de twee gegevens met gebruik van C# nakijken of deze informatie overeen komt of juist niet. Door deze functionaliteit kunnen we dan bepalen of de gebruiker zijn punten uitbetaalt krijgt of dat de spelers niks krijgt.</w:t>
+      </w:r>
+    </w:p>
+    <w:p>
+      <w:pPr>
+        <w:pStyle w:val="Geenafstand"/>
+        <w:rPr>
+          <w:lang w:val="nl-NL"/>
+        </w:rPr>
+      </w:pPr>
+    </w:p>
+    <w:p>
+      <w:pPr>
+        <w:pStyle w:val="Kop3"/>
+      </w:pPr>
+      <w:r>
+        <w:t>2.1.2 Wedstrijden importeren</w:t>
+      </w:r>
+    </w:p>
+    <w:p>
+      <w:pPr>
+        <w:pStyle w:val="Geenafstand"/>
+        <w:rPr>
+          <w:lang w:val="nl-NL"/>
+        </w:rPr>
+      </w:pPr>
+      <w:r>
+        <w:rPr>
+          <w:lang w:val="nl-NL"/>
+        </w:rPr>
+        <w:t>Om de wedstrijd</w:t>
+      </w:r>
+      <w:r>
+        <w:rPr>
+          <w:lang w:val="nl-NL"/>
+        </w:rPr>
+        <w:t xml:space="preserve">en te kunnen importeren </w:t>
+      </w:r>
+      <w:r>
+        <w:rPr>
+          <w:lang w:val="nl-NL"/>
+        </w:rPr>
+        <w:t>moeten we de volgende dingen hebben.</w:t>
+      </w:r>
+    </w:p>
+    <w:p>
+      <w:pPr>
+        <w:pStyle w:val="Geenafstand"/>
+        <w:numPr>
+          <w:ilvl w:val="0"/>
+          <w:numId w:val="12"/>
+        </w:numPr>
+        <w:rPr>
+          <w:lang w:val="nl-NL"/>
+        </w:rPr>
+      </w:pPr>
+      <w:r>
+        <w:rPr>
+          <w:highlight w:val="yellow"/>
+          <w:lang w:val="nl-NL"/>
+        </w:rPr>
+        <w:t>Connectie met een database</w:t>
+      </w:r>
+    </w:p>
+    <w:p>
+      <w:pPr>
+        <w:pStyle w:val="Geenafstand"/>
+        <w:numPr>
+          <w:ilvl w:val="0"/>
+          <w:numId w:val="12"/>
+        </w:numPr>
+        <w:rPr>
+          <w:lang w:val="nl-NL"/>
+        </w:rPr>
+      </w:pPr>
+      <w:r>
+        <w:rPr>
+          <w:lang w:val="nl-NL"/>
+        </w:rPr>
+        <w:t>C#</w:t>
+      </w:r>
+    </w:p>
+    <w:p>
+      <w:pPr>
+        <w:pStyle w:val="Geenafstand"/>
+        <w:numPr>
+          <w:ilvl w:val="0"/>
+          <w:numId w:val="12"/>
+        </w:numPr>
+        <w:rPr>
+          <w:lang w:val="nl-NL"/>
+        </w:rPr>
+      </w:pPr>
+      <w:r>
+        <w:rPr>
+          <w:lang w:val="nl-NL"/>
+        </w:rPr>
+        <w:t>mysql</w:t>
+      </w:r>
+    </w:p>
+    <w:p>
+      <w:pPr>
+        <w:pStyle w:val="Geenafstand"/>
+        <w:rPr>
+          <w:lang w:val="nl-NL"/>
+        </w:rPr>
+      </w:pPr>
+    </w:p>
+    <w:p>
+      <w:pPr>
+        <w:pStyle w:val="Geenafstand"/>
+        <w:rPr>
+          <w:lang w:val="nl-NL"/>
+        </w:rPr>
+      </w:pPr>
+      <w:r>
+        <w:rPr>
+          <w:lang w:val="nl-NL"/>
+        </w:rPr>
+        <w:t>Als de applicatie in verbinding staat met de database dan kunnen we met behulp van C# en mysql een query uitvoeren om hiermee alle wedstrijden te importeren en die dan ook op te slaan in een variabele.</w:t>
+      </w:r>
+    </w:p>
+    <w:p/>
+    <w:p/>
+    <w:p/>
+    <w:p/>
+    <w:p>
+      <w:pPr>
+        <w:pStyle w:val="Kop3"/>
+      </w:pPr>
+      <w:r>
+        <w:lastRenderedPageBreak/>
+        <w:t>2.1.3 Per wedstrijd kunnen wedden</w:t>
+      </w:r>
+    </w:p>
+    <w:p>
+      <w:pPr>
+        <w:pStyle w:val="Geenafstand"/>
+        <w:rPr>
+          <w:lang w:val="nl-NL"/>
+        </w:rPr>
+      </w:pPr>
+      <w:r>
+        <w:rPr>
+          <w:lang w:val="nl-NL"/>
+        </w:rPr>
+        <w:t>Om per wedstrijd te kunnen wedden moet</w:t>
+      </w:r>
+      <w:r>
+        <w:rPr>
+          <w:lang w:val="nl-NL"/>
+        </w:rPr>
+        <w:t>en</w:t>
+      </w:r>
+      <w:r>
+        <w:rPr>
+          <w:lang w:val="nl-NL"/>
+        </w:rPr>
+        <w:t xml:space="preserve"> we het volgende gebruiken.</w:t>
+      </w:r>
+    </w:p>
+    <w:p>
+      <w:pPr>
+        <w:pStyle w:val="Geenafstand"/>
+        <w:numPr>
+          <w:ilvl w:val="0"/>
+          <w:numId w:val="13"/>
+        </w:numPr>
+        <w:rPr>
+          <w:lang w:val="nl-NL"/>
+        </w:rPr>
+      </w:pPr>
+      <w:r>
+        <w:rPr>
+          <w:lang w:val="nl-NL"/>
+        </w:rPr>
+        <w:t>C#</w:t>
+      </w:r>
+    </w:p>
+    <w:p>
+      <w:pPr>
+        <w:pStyle w:val="Geenafstand"/>
+        <w:numPr>
+          <w:ilvl w:val="0"/>
+          <w:numId w:val="13"/>
+        </w:numPr>
+        <w:rPr>
+          <w:lang w:val="nl-NL"/>
+        </w:rPr>
+      </w:pPr>
+      <w:r>
+        <w:rPr>
+          <w:lang w:val="nl-NL"/>
+        </w:rPr>
+        <w:t>Windows forms</w:t>
+      </w:r>
+    </w:p>
+    <w:p>
+      <w:pPr>
+        <w:pStyle w:val="Geenafstand"/>
+        <w:rPr>
+          <w:lang w:val="nl-NL"/>
+        </w:rPr>
+      </w:pPr>
+    </w:p>
+    <w:p>
+      <w:pPr>
+        <w:pStyle w:val="Geenafstand"/>
+        <w:rPr>
+          <w:lang w:val="nl-NL"/>
+        </w:rPr>
+      </w:pPr>
+      <w:r>
+        <w:rPr>
+          <w:lang w:val="nl-NL"/>
+        </w:rPr>
+        <w:t>Door middel van een W</w:t>
+      </w:r>
+      <w:r>
+        <w:rPr>
+          <w:lang w:val="nl-NL"/>
+        </w:rPr>
+        <w:t xml:space="preserve">indows form kan de gebruiker selecteren op welk team ze gaan wedden of </w:t>
+      </w:r>
+      <w:r>
+        <w:rPr>
+          <w:lang w:val="nl-NL"/>
+        </w:rPr>
+        <w:t>welke score zei denken dat de teams gaan spelen. Door middel van C# kunnen we deze gegevens opslaan in meerdere variabele en daarmee de data analyseren en nakijken of de gebruiker goed heeft voorspelt wat de uitslag was of welk team heeft gewonnen.</w:t>
+      </w:r>
+    </w:p>
+    <w:p>
+      <w:pPr>
+        <w:pStyle w:val="Geenafstand"/>
+        <w:rPr>
+          <w:lang w:val="nl-NL"/>
+        </w:rPr>
+      </w:pPr>
+    </w:p>
+    <w:p>
+      <w:pPr>
+        <w:pStyle w:val="Kop3"/>
+      </w:pPr>
+      <w:r>
+        <w:t>2.1.4 Uitslagen importeren</w:t>
+      </w:r>
+    </w:p>
+    <w:p>
+      <w:pPr>
+        <w:pStyle w:val="Geenafstand"/>
+        <w:rPr>
+          <w:lang w:val="nl-NL"/>
+        </w:rPr>
+      </w:pPr>
+      <w:r>
+        <w:rPr>
+          <w:lang w:val="nl-NL"/>
+        </w:rPr>
+        <w:t xml:space="preserve">Het importeren van uitslagen lijkt heel erg op het importeren van </w:t>
+      </w:r>
+      <w:r>
+        <w:rPr>
+          <w:lang w:val="nl-NL"/>
+        </w:rPr>
+        <w:t>wedstrijden. We hebben hiervoor ook dezelfde dingen nodig.</w:t>
+      </w:r>
+    </w:p>
+    <w:p>
+      <w:pPr>
+        <w:pStyle w:val="Geenafstand"/>
+        <w:numPr>
+          <w:ilvl w:val="0"/>
+          <w:numId w:val="14"/>
+        </w:numPr>
+        <w:rPr>
+          <w:lang w:val="nl-NL"/>
+        </w:rPr>
+      </w:pPr>
+      <w:r>
+        <w:rPr>
+          <w:lang w:val="nl-NL"/>
+        </w:rPr>
+        <w:t>C#</w:t>
+      </w:r>
+    </w:p>
+    <w:p>
+      <w:pPr>
+        <w:pStyle w:val="Geenafstand"/>
+        <w:numPr>
+          <w:ilvl w:val="0"/>
+          <w:numId w:val="14"/>
+        </w:numPr>
+        <w:rPr>
+          <w:lang w:val="nl-NL"/>
+        </w:rPr>
+      </w:pPr>
+      <w:r>
+        <w:rPr>
+          <w:highlight w:val="yellow"/>
+          <w:lang w:val="nl-NL"/>
+        </w:rPr>
+        <w:t>Connectie met een database</w:t>
+      </w:r>
+    </w:p>
+    <w:p>
+      <w:pPr>
+        <w:pStyle w:val="Geenafstand"/>
+        <w:numPr>
+          <w:ilvl w:val="0"/>
+          <w:numId w:val="14"/>
+        </w:numPr>
+        <w:rPr>
+          <w:lang w:val="nl-NL"/>
+        </w:rPr>
+      </w:pPr>
+      <w:r>
+        <w:rPr>
+          <w:lang w:val="nl-NL"/>
+        </w:rPr>
+        <w:t>Mysql</w:t>
+      </w:r>
+    </w:p>
+    <w:p>
+      <w:pPr>
+        <w:pStyle w:val="Geenafstand"/>
+        <w:rPr>
+          <w:lang w:val="nl-NL"/>
+        </w:rPr>
+      </w:pPr>
+    </w:p>
+    <w:p>
+      <w:pPr>
+        <w:pStyle w:val="Geenafstand"/>
+        <w:rPr>
+          <w:lang w:val="nl-NL"/>
+        </w:rPr>
+      </w:pPr>
+      <w:r>
+        <w:rPr>
+          <w:lang w:val="nl-NL"/>
+        </w:rPr>
+        <w:t xml:space="preserve">Als de applicatie in verbinding staat met de database dan kunnen we met behulp van C# en mysql een query uitvoeren om hiermee alle </w:t>
+      </w:r>
+      <w:r>
+        <w:rPr>
+          <w:lang w:val="nl-NL"/>
+        </w:rPr>
+        <w:t>uitslagen</w:t>
+      </w:r>
+      <w:r>
+        <w:rPr>
+          <w:lang w:val="nl-NL"/>
+        </w:rPr>
+        <w:t xml:space="preserve"> te importeren en die dan ook op te slaan in een variabele.</w:t>
+      </w:r>
+    </w:p>
+    <w:p>
+      <w:pPr>
+        <w:pStyle w:val="Geenafstand"/>
+        <w:rPr>
+          <w:lang w:val="nl-NL"/>
+        </w:rPr>
+      </w:pPr>
+    </w:p>
+    <w:p>
+      <w:pPr>
+        <w:pStyle w:val="Kop3"/>
+      </w:pPr>
+      <w:r>
+        <w:t>2.1.5 Naast punten krijgen ook geld ontvangen</w:t>
+      </w:r>
+    </w:p>
+    <w:p>
+      <w:pPr>
+        <w:pStyle w:val="Geenafstand"/>
+        <w:rPr>
+          <w:lang w:val="nl-NL"/>
+        </w:rPr>
+      </w:pPr>
+      <w:r>
+        <w:rPr>
+          <w:lang w:val="nl-NL"/>
+        </w:rPr>
+        <w:t>Om naast punten te krijgen ook geld te ontvangen hebben we maar 1 ding nodig.</w:t>
+      </w:r>
+    </w:p>
+    <w:p>
+      <w:pPr>
+        <w:pStyle w:val="Geenafstand"/>
+        <w:numPr>
+          <w:ilvl w:val="0"/>
+          <w:numId w:val="15"/>
+        </w:numPr>
+        <w:rPr>
+          <w:lang w:val="nl-NL"/>
+        </w:rPr>
+      </w:pPr>
+      <w:r>
+        <w:rPr>
+          <w:lang w:val="nl-NL"/>
+        </w:rPr>
+        <w:t>C#</w:t>
+      </w:r>
+    </w:p>
+    <w:p>
+      <w:pPr>
+        <w:pStyle w:val="Geenafstand"/>
+        <w:rPr>
+          <w:lang w:val="nl-NL"/>
+        </w:rPr>
+      </w:pPr>
+    </w:p>
+    <w:p>
+      <w:pPr>
+        <w:pStyle w:val="Geenafstand"/>
+        <w:rPr>
+          <w:lang w:val="nl-NL"/>
+        </w:rPr>
+      </w:pPr>
+      <w:r>
+        <w:rPr>
+          <w:lang w:val="nl-NL"/>
+        </w:rPr>
+        <w:t>Met gebruik van C# kunnen we nagaan hoeveel punten een speler krijgt en daarmee kunnen we dan een bedrag naar de speler uitkeren.</w:t>
+      </w:r>
       <w:bookmarkStart w:id="8" w:name="_GoBack"/>
       <w:bookmarkEnd w:id="8"/>
+    </w:p>
+    <w:p>
+      <w:pPr>
+        <w:pStyle w:val="Geenafstand"/>
+        <w:rPr>
+          <w:lang w:val="nl-NL"/>
+        </w:rPr>
+      </w:pPr>
+    </w:p>
+    <w:p>
+      <w:pPr>
+        <w:pStyle w:val="Geenafstand"/>
+        <w:rPr>
+          <w:lang w:val="nl-NL"/>
+        </w:rPr>
+      </w:pPr>
     </w:p>
     <w:p>
       <w:pPr>
@@ -3879,7 +4467,7 @@
 </file>
 
 <file path=word/endnotes.xml><?xml version="1.0" encoding="utf-8"?>
-<w:endnotes xmlns:wpc="http://schemas.microsoft.com/office/word/2010/wordprocessingCanvas" xmlns:mc="http://schemas.openxmlformats.org/markup-compatibility/2006" xmlns:o="urn:schemas-microsoft-com:office:office" xmlns:r="http://schemas.openxmlformats.org/officeDocument/2006/relationships" xmlns:m="http://schemas.openxmlformats.org/officeDocument/2006/math" xmlns:v="urn:schemas-microsoft-com:vml" xmlns:wp14="http://schemas.microsoft.com/office/word/2010/wordprocessingDrawing" xmlns:wp="http://schemas.openxmlformats.org/drawingml/2006/wordprocessingDrawing" xmlns:w10="urn:schemas-microsoft-com:office:word" xmlns:w="http://schemas.openxmlformats.org/wordprocessingml/2006/main" xmlns:w14="http://schemas.microsoft.com/office/word/2010/wordml" xmlns:w15="http://schemas.microsoft.com/office/word/2012/wordml" xmlns:wpg="http://schemas.microsoft.com/office/word/2010/wordprocessingGroup" xmlns:wpi="http://schemas.microsoft.com/office/word/2010/wordprocessingInk" xmlns:wne="http://schemas.microsoft.com/office/word/2006/wordml" xmlns:wps="http://schemas.microsoft.com/office/word/2010/wordprocessingShape" mc:Ignorable="w14 w15 wp14">
+<w:endnotes xmlns:wpc="http://schemas.microsoft.com/office/word/2010/wordprocessingCanvas" xmlns:cx="http://schemas.microsoft.com/office/drawing/2014/chartex" xmlns:cx1="http://schemas.microsoft.com/office/drawing/2015/9/8/chartex" xmlns:cx2="http://schemas.microsoft.com/office/drawing/2015/10/21/chartex" xmlns:cx3="http://schemas.microsoft.com/office/drawing/2016/5/9/chartex" xmlns:cx4="http://schemas.microsoft.com/office/drawing/2016/5/10/chartex" xmlns:cx5="http://schemas.microsoft.com/office/drawing/2016/5/11/chartex" xmlns:cx6="http://schemas.microsoft.com/office/drawing/2016/5/12/chartex" xmlns:cx7="http://schemas.microsoft.com/office/drawing/2016/5/13/chartex" xmlns:cx8="http://schemas.microsoft.com/office/drawing/2016/5/14/chartex" xmlns:mc="http://schemas.openxmlformats.org/markup-compatibility/2006" xmlns:o="urn:schemas-microsoft-com:office:office" xmlns:r="http://schemas.openxmlformats.org/officeDocument/2006/relationships" xmlns:m="http://schemas.openxmlformats.org/officeDocument/2006/math" xmlns:v="urn:schemas-microsoft-com:vml" xmlns:wp14="http://schemas.microsoft.com/office/word/2010/wordprocessingDrawing" xmlns:wp="http://schemas.openxmlformats.org/drawingml/2006/wordprocessingDrawing" xmlns:w10="urn:schemas-microsoft-com:office:word" xmlns:w="http://schemas.openxmlformats.org/wordprocessingml/2006/main" xmlns:w14="http://schemas.microsoft.com/office/word/2010/wordml" xmlns:w15="http://schemas.microsoft.com/office/word/2012/wordml" xmlns:w16se="http://schemas.microsoft.com/office/word/2015/wordml/symex" xmlns:wpg="http://schemas.microsoft.com/office/word/2010/wordprocessingGroup" xmlns:wpi="http://schemas.microsoft.com/office/word/2010/wordprocessingInk" xmlns:wne="http://schemas.microsoft.com/office/word/2006/wordml" xmlns:wps="http://schemas.microsoft.com/office/word/2010/wordprocessingShape" mc:Ignorable="w14 w15 w16se wp14">
   <w:endnote w:type="separator" w:id="-1">
     <w:p>
       <w:pPr>
@@ -3904,7 +4492,7 @@
 </file>
 
 <file path=word/footnotes.xml><?xml version="1.0" encoding="utf-8"?>
-<w:footnotes xmlns:wpc="http://schemas.microsoft.com/office/word/2010/wordprocessingCanvas" xmlns:mc="http://schemas.openxmlformats.org/markup-compatibility/2006" xmlns:o="urn:schemas-microsoft-com:office:office" xmlns:r="http://schemas.openxmlformats.org/officeDocument/2006/relationships" xmlns:m="http://schemas.openxmlformats.org/officeDocument/2006/math" xmlns:v="urn:schemas-microsoft-com:vml" xmlns:wp14="http://schemas.microsoft.com/office/word/2010/wordprocessingDrawing" xmlns:wp="http://schemas.openxmlformats.org/drawingml/2006/wordprocessingDrawing" xmlns:w10="urn:schemas-microsoft-com:office:word" xmlns:w="http://schemas.openxmlformats.org/wordprocessingml/2006/main" xmlns:w14="http://schemas.microsoft.com/office/word/2010/wordml" xmlns:w15="http://schemas.microsoft.com/office/word/2012/wordml" xmlns:wpg="http://schemas.microsoft.com/office/word/2010/wordprocessingGroup" xmlns:wpi="http://schemas.microsoft.com/office/word/2010/wordprocessingInk" xmlns:wne="http://schemas.microsoft.com/office/word/2006/wordml" xmlns:wps="http://schemas.microsoft.com/office/word/2010/wordprocessingShape" mc:Ignorable="w14 w15 wp14">
+<w:footnotes xmlns:wpc="http://schemas.microsoft.com/office/word/2010/wordprocessingCanvas" xmlns:cx="http://schemas.microsoft.com/office/drawing/2014/chartex" xmlns:cx1="http://schemas.microsoft.com/office/drawing/2015/9/8/chartex" xmlns:cx2="http://schemas.microsoft.com/office/drawing/2015/10/21/chartex" xmlns:cx3="http://schemas.microsoft.com/office/drawing/2016/5/9/chartex" xmlns:cx4="http://schemas.microsoft.com/office/drawing/2016/5/10/chartex" xmlns:cx5="http://schemas.microsoft.com/office/drawing/2016/5/11/chartex" xmlns:cx6="http://schemas.microsoft.com/office/drawing/2016/5/12/chartex" xmlns:cx7="http://schemas.microsoft.com/office/drawing/2016/5/13/chartex" xmlns:cx8="http://schemas.microsoft.com/office/drawing/2016/5/14/chartex" xmlns:mc="http://schemas.openxmlformats.org/markup-compatibility/2006" xmlns:o="urn:schemas-microsoft-com:office:office" xmlns:r="http://schemas.openxmlformats.org/officeDocument/2006/relationships" xmlns:m="http://schemas.openxmlformats.org/officeDocument/2006/math" xmlns:v="urn:schemas-microsoft-com:vml" xmlns:wp14="http://schemas.microsoft.com/office/word/2010/wordprocessingDrawing" xmlns:wp="http://schemas.openxmlformats.org/drawingml/2006/wordprocessingDrawing" xmlns:w10="urn:schemas-microsoft-com:office:word" xmlns:w="http://schemas.openxmlformats.org/wordprocessingml/2006/main" xmlns:w14="http://schemas.microsoft.com/office/word/2010/wordml" xmlns:w15="http://schemas.microsoft.com/office/word/2012/wordml" xmlns:w16se="http://schemas.microsoft.com/office/word/2015/wordml/symex" xmlns:wpg="http://schemas.microsoft.com/office/word/2010/wordprocessingGroup" xmlns:wpi="http://schemas.microsoft.com/office/word/2010/wordprocessingInk" xmlns:wne="http://schemas.microsoft.com/office/word/2006/wordml" xmlns:wps="http://schemas.microsoft.com/office/word/2010/wordprocessingShape" mc:Ignorable="w14 w15 w16se wp14">
   <w:footnote w:type="separator" w:id="-1">
     <w:p>
       <w:pPr>
@@ -3929,7 +4517,7 @@
 </file>
 
 <file path=word/numbering.xml><?xml version="1.0" encoding="utf-8"?>
-<w:numbering xmlns:wpc="http://schemas.microsoft.com/office/word/2010/wordprocessingCanvas" xmlns:mc="http://schemas.openxmlformats.org/markup-compatibility/2006" xmlns:o="urn:schemas-microsoft-com:office:office" xmlns:r="http://schemas.openxmlformats.org/officeDocument/2006/relationships" xmlns:m="http://schemas.openxmlformats.org/officeDocument/2006/math" xmlns:v="urn:schemas-microsoft-com:vml" xmlns:wp14="http://schemas.microsoft.com/office/word/2010/wordprocessingDrawing" xmlns:wp="http://schemas.openxmlformats.org/drawingml/2006/wordprocessingDrawing" xmlns:w10="urn:schemas-microsoft-com:office:word" xmlns:w="http://schemas.openxmlformats.org/wordprocessingml/2006/main" xmlns:w14="http://schemas.microsoft.com/office/word/2010/wordml" xmlns:w15="http://schemas.microsoft.com/office/word/2012/wordml" xmlns:wpg="http://schemas.microsoft.com/office/word/2010/wordprocessingGroup" xmlns:wpi="http://schemas.microsoft.com/office/word/2010/wordprocessingInk" xmlns:wne="http://schemas.microsoft.com/office/word/2006/wordml" xmlns:wps="http://schemas.microsoft.com/office/word/2010/wordprocessingShape" mc:Ignorable="w14 w15 wp14">
+<w:numbering xmlns:wpc="http://schemas.microsoft.com/office/word/2010/wordprocessingCanvas" xmlns:cx="http://schemas.microsoft.com/office/drawing/2014/chartex" xmlns:cx1="http://schemas.microsoft.com/office/drawing/2015/9/8/chartex" xmlns:cx2="http://schemas.microsoft.com/office/drawing/2015/10/21/chartex" xmlns:cx3="http://schemas.microsoft.com/office/drawing/2016/5/9/chartex" xmlns:cx4="http://schemas.microsoft.com/office/drawing/2016/5/10/chartex" xmlns:cx5="http://schemas.microsoft.com/office/drawing/2016/5/11/chartex" xmlns:cx6="http://schemas.microsoft.com/office/drawing/2016/5/12/chartex" xmlns:cx7="http://schemas.microsoft.com/office/drawing/2016/5/13/chartex" xmlns:cx8="http://schemas.microsoft.com/office/drawing/2016/5/14/chartex" xmlns:mc="http://schemas.openxmlformats.org/markup-compatibility/2006" xmlns:o="urn:schemas-microsoft-com:office:office" xmlns:r="http://schemas.openxmlformats.org/officeDocument/2006/relationships" xmlns:m="http://schemas.openxmlformats.org/officeDocument/2006/math" xmlns:v="urn:schemas-microsoft-com:vml" xmlns:wp14="http://schemas.microsoft.com/office/word/2010/wordprocessingDrawing" xmlns:wp="http://schemas.openxmlformats.org/drawingml/2006/wordprocessingDrawing" xmlns:w10="urn:schemas-microsoft-com:office:word" xmlns:w="http://schemas.openxmlformats.org/wordprocessingml/2006/main" xmlns:w14="http://schemas.microsoft.com/office/word/2010/wordml" xmlns:w15="http://schemas.microsoft.com/office/word/2012/wordml" xmlns:w16se="http://schemas.microsoft.com/office/word/2015/wordml/symex" xmlns:wpg="http://schemas.microsoft.com/office/word/2010/wordprocessingGroup" xmlns:wpi="http://schemas.microsoft.com/office/word/2010/wordprocessingInk" xmlns:wne="http://schemas.microsoft.com/office/word/2006/wordml" xmlns:wps="http://schemas.microsoft.com/office/word/2010/wordprocessingShape" mc:Ignorable="w14 w15 w16se wp14">
   <w:abstractNum w:abstractNumId="0" w15:restartNumberingAfterBreak="0">
     <w:nsid w:val="044E46A2"/>
     <w:multiLevelType w:val="hybridMultilevel"/>
@@ -4044,6 +4632,119 @@
     </w:lvl>
   </w:abstractNum>
   <w:abstractNum w:abstractNumId="1" w15:restartNumberingAfterBreak="0">
+    <w:nsid w:val="090B2C0A"/>
+    <w:multiLevelType w:val="hybridMultilevel"/>
+    <w:tmpl w:val="7674A174"/>
+    <w:lvl w:ilvl="0" w:tplc="04130001">
+      <w:start w:val="1"/>
+      <w:numFmt w:val="bullet"/>
+      <w:lvlText w:val=""/>
+      <w:lvlJc w:val="left"/>
+      <w:pPr>
+        <w:ind w:left="720" w:hanging="360"/>
+      </w:pPr>
+      <w:rPr>
+        <w:rFonts w:ascii="Symbol" w:hAnsi="Symbol" w:hint="default"/>
+      </w:rPr>
+    </w:lvl>
+    <w:lvl w:ilvl="1" w:tplc="04130003" w:tentative="1">
+      <w:start w:val="1"/>
+      <w:numFmt w:val="bullet"/>
+      <w:lvlText w:val="o"/>
+      <w:lvlJc w:val="left"/>
+      <w:pPr>
+        <w:ind w:left="1440" w:hanging="360"/>
+      </w:pPr>
+      <w:rPr>
+        <w:rFonts w:ascii="Courier New" w:hAnsi="Courier New" w:cs="Courier New" w:hint="default"/>
+      </w:rPr>
+    </w:lvl>
+    <w:lvl w:ilvl="2" w:tplc="04130005" w:tentative="1">
+      <w:start w:val="1"/>
+      <w:numFmt w:val="bullet"/>
+      <w:lvlText w:val=""/>
+      <w:lvlJc w:val="left"/>
+      <w:pPr>
+        <w:ind w:left="2160" w:hanging="360"/>
+      </w:pPr>
+      <w:rPr>
+        <w:rFonts w:ascii="Wingdings" w:hAnsi="Wingdings" w:hint="default"/>
+      </w:rPr>
+    </w:lvl>
+    <w:lvl w:ilvl="3" w:tplc="04130001" w:tentative="1">
+      <w:start w:val="1"/>
+      <w:numFmt w:val="bullet"/>
+      <w:lvlText w:val=""/>
+      <w:lvlJc w:val="left"/>
+      <w:pPr>
+        <w:ind w:left="2880" w:hanging="360"/>
+      </w:pPr>
+      <w:rPr>
+        <w:rFonts w:ascii="Symbol" w:hAnsi="Symbol" w:hint="default"/>
+      </w:rPr>
+    </w:lvl>
+    <w:lvl w:ilvl="4" w:tplc="04130003" w:tentative="1">
+      <w:start w:val="1"/>
+      <w:numFmt w:val="bullet"/>
+      <w:lvlText w:val="o"/>
+      <w:lvlJc w:val="left"/>
+      <w:pPr>
+        <w:ind w:left="3600" w:hanging="360"/>
+      </w:pPr>
+      <w:rPr>
+        <w:rFonts w:ascii="Courier New" w:hAnsi="Courier New" w:cs="Courier New" w:hint="default"/>
+      </w:rPr>
+    </w:lvl>
+    <w:lvl w:ilvl="5" w:tplc="04130005" w:tentative="1">
+      <w:start w:val="1"/>
+      <w:numFmt w:val="bullet"/>
+      <w:lvlText w:val=""/>
+      <w:lvlJc w:val="left"/>
+      <w:pPr>
+        <w:ind w:left="4320" w:hanging="360"/>
+      </w:pPr>
+      <w:rPr>
+        <w:rFonts w:ascii="Wingdings" w:hAnsi="Wingdings" w:hint="default"/>
+      </w:rPr>
+    </w:lvl>
+    <w:lvl w:ilvl="6" w:tplc="04130001" w:tentative="1">
+      <w:start w:val="1"/>
+      <w:numFmt w:val="bullet"/>
+      <w:lvlText w:val=""/>
+      <w:lvlJc w:val="left"/>
+      <w:pPr>
+        <w:ind w:left="5040" w:hanging="360"/>
+      </w:pPr>
+      <w:rPr>
+        <w:rFonts w:ascii="Symbol" w:hAnsi="Symbol" w:hint="default"/>
+      </w:rPr>
+    </w:lvl>
+    <w:lvl w:ilvl="7" w:tplc="04130003" w:tentative="1">
+      <w:start w:val="1"/>
+      <w:numFmt w:val="bullet"/>
+      <w:lvlText w:val="o"/>
+      <w:lvlJc w:val="left"/>
+      <w:pPr>
+        <w:ind w:left="5760" w:hanging="360"/>
+      </w:pPr>
+      <w:rPr>
+        <w:rFonts w:ascii="Courier New" w:hAnsi="Courier New" w:cs="Courier New" w:hint="default"/>
+      </w:rPr>
+    </w:lvl>
+    <w:lvl w:ilvl="8" w:tplc="04130005" w:tentative="1">
+      <w:start w:val="1"/>
+      <w:numFmt w:val="bullet"/>
+      <w:lvlText w:val=""/>
+      <w:lvlJc w:val="left"/>
+      <w:pPr>
+        <w:ind w:left="6480" w:hanging="360"/>
+      </w:pPr>
+      <w:rPr>
+        <w:rFonts w:ascii="Wingdings" w:hAnsi="Wingdings" w:hint="default"/>
+      </w:rPr>
+    </w:lvl>
+  </w:abstractNum>
+  <w:abstractNum w:abstractNumId="2" w15:restartNumberingAfterBreak="0">
     <w:nsid w:val="18384149"/>
     <w:multiLevelType w:val="hybridMultilevel"/>
     <w:tmpl w:val="95E8670E"/>
@@ -4156,7 +4857,7 @@
       </w:rPr>
     </w:lvl>
   </w:abstractNum>
-  <w:abstractNum w:abstractNumId="2" w15:restartNumberingAfterBreak="0">
+  <w:abstractNum w:abstractNumId="3" w15:restartNumberingAfterBreak="0">
     <w:nsid w:val="19836173"/>
     <w:multiLevelType w:val="hybridMultilevel"/>
     <w:tmpl w:val="77F46B1A"/>
@@ -4269,7 +4970,7 @@
       </w:rPr>
     </w:lvl>
   </w:abstractNum>
-  <w:abstractNum w:abstractNumId="3" w15:restartNumberingAfterBreak="0">
+  <w:abstractNum w:abstractNumId="4" w15:restartNumberingAfterBreak="0">
     <w:nsid w:val="22BF444A"/>
     <w:multiLevelType w:val="hybridMultilevel"/>
     <w:tmpl w:val="00541892"/>
@@ -4382,7 +5083,7 @@
       </w:rPr>
     </w:lvl>
   </w:abstractNum>
-  <w:abstractNum w:abstractNumId="4" w15:restartNumberingAfterBreak="0">
+  <w:abstractNum w:abstractNumId="5" w15:restartNumberingAfterBreak="0">
     <w:nsid w:val="3CAE2BD5"/>
     <w:multiLevelType w:val="hybridMultilevel"/>
     <w:tmpl w:val="7C44A26E"/>
@@ -4495,7 +5196,7 @@
       </w:rPr>
     </w:lvl>
   </w:abstractNum>
-  <w:abstractNum w:abstractNumId="5" w15:restartNumberingAfterBreak="0">
+  <w:abstractNum w:abstractNumId="6" w15:restartNumberingAfterBreak="0">
     <w:nsid w:val="4089195E"/>
     <w:multiLevelType w:val="hybridMultilevel"/>
     <w:tmpl w:val="970C4DBA"/>
@@ -4608,7 +5309,7 @@
       </w:rPr>
     </w:lvl>
   </w:abstractNum>
-  <w:abstractNum w:abstractNumId="6" w15:restartNumberingAfterBreak="0">
+  <w:abstractNum w:abstractNumId="7" w15:restartNumberingAfterBreak="0">
     <w:nsid w:val="4E611F04"/>
     <w:multiLevelType w:val="hybridMultilevel"/>
     <w:tmpl w:val="0A1E5C5E"/>
@@ -4721,7 +5422,346 @@
       </w:rPr>
     </w:lvl>
   </w:abstractNum>
-  <w:abstractNum w:abstractNumId="7" w15:restartNumberingAfterBreak="0">
+  <w:abstractNum w:abstractNumId="8" w15:restartNumberingAfterBreak="0">
+    <w:nsid w:val="5041154C"/>
+    <w:multiLevelType w:val="hybridMultilevel"/>
+    <w:tmpl w:val="61F2EF82"/>
+    <w:lvl w:ilvl="0" w:tplc="04130001">
+      <w:start w:val="1"/>
+      <w:numFmt w:val="bullet"/>
+      <w:lvlText w:val=""/>
+      <w:lvlJc w:val="left"/>
+      <w:pPr>
+        <w:ind w:left="720" w:hanging="360"/>
+      </w:pPr>
+      <w:rPr>
+        <w:rFonts w:ascii="Symbol" w:hAnsi="Symbol" w:hint="default"/>
+      </w:rPr>
+    </w:lvl>
+    <w:lvl w:ilvl="1" w:tplc="04130003" w:tentative="1">
+      <w:start w:val="1"/>
+      <w:numFmt w:val="bullet"/>
+      <w:lvlText w:val="o"/>
+      <w:lvlJc w:val="left"/>
+      <w:pPr>
+        <w:ind w:left="1440" w:hanging="360"/>
+      </w:pPr>
+      <w:rPr>
+        <w:rFonts w:ascii="Courier New" w:hAnsi="Courier New" w:cs="Courier New" w:hint="default"/>
+      </w:rPr>
+    </w:lvl>
+    <w:lvl w:ilvl="2" w:tplc="04130005" w:tentative="1">
+      <w:start w:val="1"/>
+      <w:numFmt w:val="bullet"/>
+      <w:lvlText w:val=""/>
+      <w:lvlJc w:val="left"/>
+      <w:pPr>
+        <w:ind w:left="2160" w:hanging="360"/>
+      </w:pPr>
+      <w:rPr>
+        <w:rFonts w:ascii="Wingdings" w:hAnsi="Wingdings" w:hint="default"/>
+      </w:rPr>
+    </w:lvl>
+    <w:lvl w:ilvl="3" w:tplc="04130001" w:tentative="1">
+      <w:start w:val="1"/>
+      <w:numFmt w:val="bullet"/>
+      <w:lvlText w:val=""/>
+      <w:lvlJc w:val="left"/>
+      <w:pPr>
+        <w:ind w:left="2880" w:hanging="360"/>
+      </w:pPr>
+      <w:rPr>
+        <w:rFonts w:ascii="Symbol" w:hAnsi="Symbol" w:hint="default"/>
+      </w:rPr>
+    </w:lvl>
+    <w:lvl w:ilvl="4" w:tplc="04130003" w:tentative="1">
+      <w:start w:val="1"/>
+      <w:numFmt w:val="bullet"/>
+      <w:lvlText w:val="o"/>
+      <w:lvlJc w:val="left"/>
+      <w:pPr>
+        <w:ind w:left="3600" w:hanging="360"/>
+      </w:pPr>
+      <w:rPr>
+        <w:rFonts w:ascii="Courier New" w:hAnsi="Courier New" w:cs="Courier New" w:hint="default"/>
+      </w:rPr>
+    </w:lvl>
+    <w:lvl w:ilvl="5" w:tplc="04130005" w:tentative="1">
+      <w:start w:val="1"/>
+      <w:numFmt w:val="bullet"/>
+      <w:lvlText w:val=""/>
+      <w:lvlJc w:val="left"/>
+      <w:pPr>
+        <w:ind w:left="4320" w:hanging="360"/>
+      </w:pPr>
+      <w:rPr>
+        <w:rFonts w:ascii="Wingdings" w:hAnsi="Wingdings" w:hint="default"/>
+      </w:rPr>
+    </w:lvl>
+    <w:lvl w:ilvl="6" w:tplc="04130001" w:tentative="1">
+      <w:start w:val="1"/>
+      <w:numFmt w:val="bullet"/>
+      <w:lvlText w:val=""/>
+      <w:lvlJc w:val="left"/>
+      <w:pPr>
+        <w:ind w:left="5040" w:hanging="360"/>
+      </w:pPr>
+      <w:rPr>
+        <w:rFonts w:ascii="Symbol" w:hAnsi="Symbol" w:hint="default"/>
+      </w:rPr>
+    </w:lvl>
+    <w:lvl w:ilvl="7" w:tplc="04130003" w:tentative="1">
+      <w:start w:val="1"/>
+      <w:numFmt w:val="bullet"/>
+      <w:lvlText w:val="o"/>
+      <w:lvlJc w:val="left"/>
+      <w:pPr>
+        <w:ind w:left="5760" w:hanging="360"/>
+      </w:pPr>
+      <w:rPr>
+        <w:rFonts w:ascii="Courier New" w:hAnsi="Courier New" w:cs="Courier New" w:hint="default"/>
+      </w:rPr>
+    </w:lvl>
+    <w:lvl w:ilvl="8" w:tplc="04130005" w:tentative="1">
+      <w:start w:val="1"/>
+      <w:numFmt w:val="bullet"/>
+      <w:lvlText w:val=""/>
+      <w:lvlJc w:val="left"/>
+      <w:pPr>
+        <w:ind w:left="6480" w:hanging="360"/>
+      </w:pPr>
+      <w:rPr>
+        <w:rFonts w:ascii="Wingdings" w:hAnsi="Wingdings" w:hint="default"/>
+      </w:rPr>
+    </w:lvl>
+  </w:abstractNum>
+  <w:abstractNum w:abstractNumId="9" w15:restartNumberingAfterBreak="0">
+    <w:nsid w:val="53D56C0D"/>
+    <w:multiLevelType w:val="hybridMultilevel"/>
+    <w:tmpl w:val="E5FCAD3E"/>
+    <w:lvl w:ilvl="0" w:tplc="04130001">
+      <w:start w:val="1"/>
+      <w:numFmt w:val="bullet"/>
+      <w:lvlText w:val=""/>
+      <w:lvlJc w:val="left"/>
+      <w:pPr>
+        <w:ind w:left="720" w:hanging="360"/>
+      </w:pPr>
+      <w:rPr>
+        <w:rFonts w:ascii="Symbol" w:hAnsi="Symbol" w:hint="default"/>
+      </w:rPr>
+    </w:lvl>
+    <w:lvl w:ilvl="1" w:tplc="04130003" w:tentative="1">
+      <w:start w:val="1"/>
+      <w:numFmt w:val="bullet"/>
+      <w:lvlText w:val="o"/>
+      <w:lvlJc w:val="left"/>
+      <w:pPr>
+        <w:ind w:left="1440" w:hanging="360"/>
+      </w:pPr>
+      <w:rPr>
+        <w:rFonts w:ascii="Courier New" w:hAnsi="Courier New" w:cs="Courier New" w:hint="default"/>
+      </w:rPr>
+    </w:lvl>
+    <w:lvl w:ilvl="2" w:tplc="04130005" w:tentative="1">
+      <w:start w:val="1"/>
+      <w:numFmt w:val="bullet"/>
+      <w:lvlText w:val=""/>
+      <w:lvlJc w:val="left"/>
+      <w:pPr>
+        <w:ind w:left="2160" w:hanging="360"/>
+      </w:pPr>
+      <w:rPr>
+        <w:rFonts w:ascii="Wingdings" w:hAnsi="Wingdings" w:hint="default"/>
+      </w:rPr>
+    </w:lvl>
+    <w:lvl w:ilvl="3" w:tplc="04130001" w:tentative="1">
+      <w:start w:val="1"/>
+      <w:numFmt w:val="bullet"/>
+      <w:lvlText w:val=""/>
+      <w:lvlJc w:val="left"/>
+      <w:pPr>
+        <w:ind w:left="2880" w:hanging="360"/>
+      </w:pPr>
+      <w:rPr>
+        <w:rFonts w:ascii="Symbol" w:hAnsi="Symbol" w:hint="default"/>
+      </w:rPr>
+    </w:lvl>
+    <w:lvl w:ilvl="4" w:tplc="04130003" w:tentative="1">
+      <w:start w:val="1"/>
+      <w:numFmt w:val="bullet"/>
+      <w:lvlText w:val="o"/>
+      <w:lvlJc w:val="left"/>
+      <w:pPr>
+        <w:ind w:left="3600" w:hanging="360"/>
+      </w:pPr>
+      <w:rPr>
+        <w:rFonts w:ascii="Courier New" w:hAnsi="Courier New" w:cs="Courier New" w:hint="default"/>
+      </w:rPr>
+    </w:lvl>
+    <w:lvl w:ilvl="5" w:tplc="04130005" w:tentative="1">
+      <w:start w:val="1"/>
+      <w:numFmt w:val="bullet"/>
+      <w:lvlText w:val=""/>
+      <w:lvlJc w:val="left"/>
+      <w:pPr>
+        <w:ind w:left="4320" w:hanging="360"/>
+      </w:pPr>
+      <w:rPr>
+        <w:rFonts w:ascii="Wingdings" w:hAnsi="Wingdings" w:hint="default"/>
+      </w:rPr>
+    </w:lvl>
+    <w:lvl w:ilvl="6" w:tplc="04130001" w:tentative="1">
+      <w:start w:val="1"/>
+      <w:numFmt w:val="bullet"/>
+      <w:lvlText w:val=""/>
+      <w:lvlJc w:val="left"/>
+      <w:pPr>
+        <w:ind w:left="5040" w:hanging="360"/>
+      </w:pPr>
+      <w:rPr>
+        <w:rFonts w:ascii="Symbol" w:hAnsi="Symbol" w:hint="default"/>
+      </w:rPr>
+    </w:lvl>
+    <w:lvl w:ilvl="7" w:tplc="04130003" w:tentative="1">
+      <w:start w:val="1"/>
+      <w:numFmt w:val="bullet"/>
+      <w:lvlText w:val="o"/>
+      <w:lvlJc w:val="left"/>
+      <w:pPr>
+        <w:ind w:left="5760" w:hanging="360"/>
+      </w:pPr>
+      <w:rPr>
+        <w:rFonts w:ascii="Courier New" w:hAnsi="Courier New" w:cs="Courier New" w:hint="default"/>
+      </w:rPr>
+    </w:lvl>
+    <w:lvl w:ilvl="8" w:tplc="04130005" w:tentative="1">
+      <w:start w:val="1"/>
+      <w:numFmt w:val="bullet"/>
+      <w:lvlText w:val=""/>
+      <w:lvlJc w:val="left"/>
+      <w:pPr>
+        <w:ind w:left="6480" w:hanging="360"/>
+      </w:pPr>
+      <w:rPr>
+        <w:rFonts w:ascii="Wingdings" w:hAnsi="Wingdings" w:hint="default"/>
+      </w:rPr>
+    </w:lvl>
+  </w:abstractNum>
+  <w:abstractNum w:abstractNumId="10" w15:restartNumberingAfterBreak="0">
+    <w:nsid w:val="58B02196"/>
+    <w:multiLevelType w:val="hybridMultilevel"/>
+    <w:tmpl w:val="4926A89E"/>
+    <w:lvl w:ilvl="0" w:tplc="04130001">
+      <w:start w:val="1"/>
+      <w:numFmt w:val="bullet"/>
+      <w:lvlText w:val=""/>
+      <w:lvlJc w:val="left"/>
+      <w:pPr>
+        <w:ind w:left="720" w:hanging="360"/>
+      </w:pPr>
+      <w:rPr>
+        <w:rFonts w:ascii="Symbol" w:hAnsi="Symbol" w:hint="default"/>
+      </w:rPr>
+    </w:lvl>
+    <w:lvl w:ilvl="1" w:tplc="04130003" w:tentative="1">
+      <w:start w:val="1"/>
+      <w:numFmt w:val="bullet"/>
+      <w:lvlText w:val="o"/>
+      <w:lvlJc w:val="left"/>
+      <w:pPr>
+        <w:ind w:left="1440" w:hanging="360"/>
+      </w:pPr>
+      <w:rPr>
+        <w:rFonts w:ascii="Courier New" w:hAnsi="Courier New" w:cs="Courier New" w:hint="default"/>
+      </w:rPr>
+    </w:lvl>
+    <w:lvl w:ilvl="2" w:tplc="04130005" w:tentative="1">
+      <w:start w:val="1"/>
+      <w:numFmt w:val="bullet"/>
+      <w:lvlText w:val=""/>
+      <w:lvlJc w:val="left"/>
+      <w:pPr>
+        <w:ind w:left="2160" w:hanging="360"/>
+      </w:pPr>
+      <w:rPr>
+        <w:rFonts w:ascii="Wingdings" w:hAnsi="Wingdings" w:hint="default"/>
+      </w:rPr>
+    </w:lvl>
+    <w:lvl w:ilvl="3" w:tplc="04130001" w:tentative="1">
+      <w:start w:val="1"/>
+      <w:numFmt w:val="bullet"/>
+      <w:lvlText w:val=""/>
+      <w:lvlJc w:val="left"/>
+      <w:pPr>
+        <w:ind w:left="2880" w:hanging="360"/>
+      </w:pPr>
+      <w:rPr>
+        <w:rFonts w:ascii="Symbol" w:hAnsi="Symbol" w:hint="default"/>
+      </w:rPr>
+    </w:lvl>
+    <w:lvl w:ilvl="4" w:tplc="04130003" w:tentative="1">
+      <w:start w:val="1"/>
+      <w:numFmt w:val="bullet"/>
+      <w:lvlText w:val="o"/>
+      <w:lvlJc w:val="left"/>
+      <w:pPr>
+        <w:ind w:left="3600" w:hanging="360"/>
+      </w:pPr>
+      <w:rPr>
+        <w:rFonts w:ascii="Courier New" w:hAnsi="Courier New" w:cs="Courier New" w:hint="default"/>
+      </w:rPr>
+    </w:lvl>
+    <w:lvl w:ilvl="5" w:tplc="04130005" w:tentative="1">
+      <w:start w:val="1"/>
+      <w:numFmt w:val="bullet"/>
+      <w:lvlText w:val=""/>
+      <w:lvlJc w:val="left"/>
+      <w:pPr>
+        <w:ind w:left="4320" w:hanging="360"/>
+      </w:pPr>
+      <w:rPr>
+        <w:rFonts w:ascii="Wingdings" w:hAnsi="Wingdings" w:hint="default"/>
+      </w:rPr>
+    </w:lvl>
+    <w:lvl w:ilvl="6" w:tplc="04130001" w:tentative="1">
+      <w:start w:val="1"/>
+      <w:numFmt w:val="bullet"/>
+      <w:lvlText w:val=""/>
+      <w:lvlJc w:val="left"/>
+      <w:pPr>
+        <w:ind w:left="5040" w:hanging="360"/>
+      </w:pPr>
+      <w:rPr>
+        <w:rFonts w:ascii="Symbol" w:hAnsi="Symbol" w:hint="default"/>
+      </w:rPr>
+    </w:lvl>
+    <w:lvl w:ilvl="7" w:tplc="04130003" w:tentative="1">
+      <w:start w:val="1"/>
+      <w:numFmt w:val="bullet"/>
+      <w:lvlText w:val="o"/>
+      <w:lvlJc w:val="left"/>
+      <w:pPr>
+        <w:ind w:left="5760" w:hanging="360"/>
+      </w:pPr>
+      <w:rPr>
+        <w:rFonts w:ascii="Courier New" w:hAnsi="Courier New" w:cs="Courier New" w:hint="default"/>
+      </w:rPr>
+    </w:lvl>
+    <w:lvl w:ilvl="8" w:tplc="04130005" w:tentative="1">
+      <w:start w:val="1"/>
+      <w:numFmt w:val="bullet"/>
+      <w:lvlText w:val=""/>
+      <w:lvlJc w:val="left"/>
+      <w:pPr>
+        <w:ind w:left="6480" w:hanging="360"/>
+      </w:pPr>
+      <w:rPr>
+        <w:rFonts w:ascii="Wingdings" w:hAnsi="Wingdings" w:hint="default"/>
+      </w:rPr>
+    </w:lvl>
+  </w:abstractNum>
+  <w:abstractNum w:abstractNumId="11" w15:restartNumberingAfterBreak="0">
     <w:nsid w:val="5E0F3829"/>
     <w:multiLevelType w:val="hybridMultilevel"/>
     <w:tmpl w:val="70E8D5F4"/>
@@ -4834,7 +5874,7 @@
       </w:rPr>
     </w:lvl>
   </w:abstractNum>
-  <w:abstractNum w:abstractNumId="8" w15:restartNumberingAfterBreak="0">
+  <w:abstractNum w:abstractNumId="12" w15:restartNumberingAfterBreak="0">
     <w:nsid w:val="6F892260"/>
     <w:multiLevelType w:val="hybridMultilevel"/>
     <w:tmpl w:val="E2766A2A"/>
@@ -4947,10 +5987,10 @@
       </w:rPr>
     </w:lvl>
   </w:abstractNum>
-  <w:abstractNum w:abstractNumId="9" w15:restartNumberingAfterBreak="0">
+  <w:abstractNum w:abstractNumId="13" w15:restartNumberingAfterBreak="0">
     <w:nsid w:val="799F1A71"/>
     <w:multiLevelType w:val="hybridMultilevel"/>
-    <w:tmpl w:val="32A65EA8"/>
+    <w:tmpl w:val="1DACD2B8"/>
     <w:lvl w:ilvl="0" w:tplc="04130001">
       <w:start w:val="1"/>
       <w:numFmt w:val="bullet"/>
@@ -5060,7 +6100,7 @@
       </w:rPr>
     </w:lvl>
   </w:abstractNum>
-  <w:abstractNum w:abstractNumId="10" w15:restartNumberingAfterBreak="0">
+  <w:abstractNum w:abstractNumId="14" w15:restartNumberingAfterBreak="0">
     <w:nsid w:val="7C5D4834"/>
     <w:multiLevelType w:val="hybridMultilevel"/>
     <w:tmpl w:val="6DB2D384"/>
@@ -5174,43 +6214,55 @@
     </w:lvl>
   </w:abstractNum>
   <w:num w:numId="1">
-    <w:abstractNumId w:val="7"/>
+    <w:abstractNumId w:val="11"/>
   </w:num>
   <w:num w:numId="2">
+    <w:abstractNumId w:val="4"/>
+  </w:num>
+  <w:num w:numId="3">
+    <w:abstractNumId w:val="13"/>
+  </w:num>
+  <w:num w:numId="4">
     <w:abstractNumId w:val="3"/>
   </w:num>
-  <w:num w:numId="3">
-    <w:abstractNumId w:val="9"/>
-  </w:num>
-  <w:num w:numId="4">
-    <w:abstractNumId w:val="2"/>
-  </w:num>
   <w:num w:numId="5">
-    <w:abstractNumId w:val="8"/>
+    <w:abstractNumId w:val="12"/>
   </w:num>
   <w:num w:numId="6">
-    <w:abstractNumId w:val="4"/>
+    <w:abstractNumId w:val="5"/>
   </w:num>
   <w:num w:numId="7">
     <w:abstractNumId w:val="0"/>
   </w:num>
   <w:num w:numId="8">
+    <w:abstractNumId w:val="14"/>
+  </w:num>
+  <w:num w:numId="9">
+    <w:abstractNumId w:val="2"/>
+  </w:num>
+  <w:num w:numId="10">
+    <w:abstractNumId w:val="6"/>
+  </w:num>
+  <w:num w:numId="11">
+    <w:abstractNumId w:val="7"/>
+  </w:num>
+  <w:num w:numId="12">
+    <w:abstractNumId w:val="8"/>
+  </w:num>
+  <w:num w:numId="13">
     <w:abstractNumId w:val="10"/>
   </w:num>
-  <w:num w:numId="9">
+  <w:num w:numId="14">
     <w:abstractNumId w:val="1"/>
   </w:num>
-  <w:num w:numId="10">
-    <w:abstractNumId w:val="5"/>
-  </w:num>
-  <w:num w:numId="11">
-    <w:abstractNumId w:val="6"/>
+  <w:num w:numId="15">
+    <w:abstractNumId w:val="9"/>
   </w:num>
 </w:numbering>
 </file>
 
 <file path=word/styles.xml><?xml version="1.0" encoding="utf-8"?>
-<w:styles xmlns:mc="http://schemas.openxmlformats.org/markup-compatibility/2006" xmlns:r="http://schemas.openxmlformats.org/officeDocument/2006/relationships" xmlns:w="http://schemas.openxmlformats.org/wordprocessingml/2006/main" xmlns:w14="http://schemas.microsoft.com/office/word/2010/wordml" xmlns:w15="http://schemas.microsoft.com/office/word/2012/wordml" mc:Ignorable="w14 w15">
+<w:styles xmlns:mc="http://schemas.openxmlformats.org/markup-compatibility/2006" xmlns:r="http://schemas.openxmlformats.org/officeDocument/2006/relationships" xmlns:w="http://schemas.openxmlformats.org/wordprocessingml/2006/main" xmlns:w14="http://schemas.microsoft.com/office/word/2010/wordml" xmlns:w15="http://schemas.microsoft.com/office/word/2012/wordml" xmlns:w16se="http://schemas.microsoft.com/office/word/2015/wordml/symex" mc:Ignorable="w14 w15 w16se">
   <w:docDefaults>
     <w:rPrDefault>
       <w:rPr>
@@ -5226,7 +6278,7 @@
       </w:pPr>
     </w:pPrDefault>
   </w:docDefaults>
-  <w:latentStyles w:defLockedState="0" w:defUIPriority="99" w:defSemiHidden="0" w:defUnhideWhenUsed="0" w:defQFormat="0" w:count="371">
+  <w:latentStyles w:defLockedState="0" w:defUIPriority="99" w:defSemiHidden="0" w:defUnhideWhenUsed="0" w:defQFormat="0" w:count="374">
     <w:lsdException w:name="Normal" w:uiPriority="0" w:qFormat="1"/>
     <w:lsdException w:name="heading 1" w:uiPriority="9" w:qFormat="1"/>
     <w:lsdException w:name="heading 2" w:semiHidden="1" w:uiPriority="9" w:unhideWhenUsed="1" w:qFormat="1"/>
@@ -5332,7 +6384,6 @@
     <w:lsdException w:name="HTML Sample" w:semiHidden="1" w:unhideWhenUsed="1"/>
     <w:lsdException w:name="HTML Typewriter" w:semiHidden="1" w:unhideWhenUsed="1"/>
     <w:lsdException w:name="HTML Variable" w:semiHidden="1" w:unhideWhenUsed="1"/>
-    <w:lsdException w:name="Normal Table" w:semiHidden="1" w:unhideWhenUsed="1"/>
     <w:lsdException w:name="annotation subject" w:semiHidden="1" w:unhideWhenUsed="1"/>
     <w:lsdException w:name="No List" w:semiHidden="1" w:unhideWhenUsed="1"/>
     <w:lsdException w:name="Outline List 1" w:semiHidden="1" w:unhideWhenUsed="1"/>
@@ -5377,7 +6428,6 @@
     <w:lsdException w:name="Table Professional" w:semiHidden="1" w:unhideWhenUsed="1"/>
     <w:lsdException w:name="Table Subtle 1" w:semiHidden="1" w:unhideWhenUsed="1"/>
     <w:lsdException w:name="Table Subtle 2" w:semiHidden="1" w:unhideWhenUsed="1"/>
-    <w:lsdException w:name="Table Web 1" w:semiHidden="1" w:unhideWhenUsed="1"/>
     <w:lsdException w:name="Table Web 2" w:semiHidden="1" w:unhideWhenUsed="1"/>
     <w:lsdException w:name="Table Web 3" w:semiHidden="1" w:unhideWhenUsed="1"/>
     <w:lsdException w:name="Balloon Text" w:semiHidden="1" w:unhideWhenUsed="1"/>
@@ -5598,6 +6648,9 @@
     <w:lsdException w:name="List Table 5 Dark Accent 6" w:uiPriority="50"/>
     <w:lsdException w:name="List Table 6 Colorful Accent 6" w:uiPriority="51"/>
     <w:lsdException w:name="List Table 7 Colorful Accent 6" w:uiPriority="52"/>
+    <w:lsdException w:name="Mention" w:semiHidden="1" w:unhideWhenUsed="1"/>
+    <w:lsdException w:name="Smart Hyperlink" w:semiHidden="1" w:unhideWhenUsed="1"/>
+    <w:lsdException w:name="Hashtag" w:semiHidden="1" w:unhideWhenUsed="1"/>
   </w:latentStyles>
   <w:style w:type="paragraph" w:default="1" w:styleId="Standaard">
     <w:name w:val="Normal"/>
@@ -6176,7 +7229,7 @@
 </file>
 
 <file path=customXml/itemProps2.xml><?xml version="1.0" encoding="utf-8"?>
-<ds:datastoreItem xmlns:ds="http://schemas.openxmlformats.org/officeDocument/2006/customXml" ds:itemID="{29A1E71F-1760-46F6-973E-6995D2506C42}">
+<ds:datastoreItem xmlns:ds="http://schemas.openxmlformats.org/officeDocument/2006/customXml" ds:itemID="{0629FBE3-A598-47F0-B175-A93293A9714E}">
   <ds:schemaRefs>
     <ds:schemaRef ds:uri="http://schemas.openxmlformats.org/officeDocument/2006/bibliography"/>
   </ds:schemaRefs>

</xml_diff>